<commit_message>
Update table and summary for literature review
</commit_message>
<xml_diff>
--- a/Sunny/Literature review Summary.docx
+++ b/Sunny/Literature review Summary.docx
@@ -39,6 +39,15 @@
     <w:p>
       <w:pPr>
         <w:pStyle w:val="ListParagraph"/>
+      </w:pPr>
+      <w:r>
+        <w:t xml:space="preserve">[3] Speech is a non-linear time sequence signal closely related to time and emotion in the speech signal is context-sensitive information.  </w:t>
+      </w:r>
+    </w:p>
+    <w:p/>
+    <w:p>
+      <w:pPr>
+        <w:pStyle w:val="ListParagraph"/>
         <w:numPr>
           <w:ilvl w:val="0"/>
           <w:numId w:val="2"/>
@@ -51,6 +60,62 @@
     <w:p>
       <w:pPr>
         <w:pStyle w:val="ListParagraph"/>
+      </w:pPr>
+      <w:r>
+        <w:t xml:space="preserve">[4-2] Many studies and research on affective computing increased awareness of the important role of emotion in human-computer interactions. Studying emotion theory is not only acknowledged in the HCI discipline but also expanded across many other areas of interest such as </w:t>
+      </w:r>
+      <w:r>
+        <w:t xml:space="preserve">recognition and synthesis of emotion in face and body, and the influence of </w:t>
+      </w:r>
+      <w:r>
+        <w:t>emotion on information processing and decision-making</w:t>
+      </w:r>
+      <w:r>
+        <w:t>[4-2]</w:t>
+      </w:r>
+      <w:r>
+        <w:t>.</w:t>
+      </w:r>
+      <w:r>
+        <w:t xml:space="preserve"> </w:t>
+      </w:r>
+    </w:p>
+    <w:p>
+      <w:pPr>
+        <w:pStyle w:val="ListParagraph"/>
+      </w:pPr>
+      <w:r>
+        <w:t xml:space="preserve">Adding emotion into computers </w:t>
+      </w:r>
+      <w:r>
+        <w:t>is needed for more practical goal to</w:t>
+      </w:r>
+      <w:r>
+        <w:t xml:space="preserve"> </w:t>
+      </w:r>
+      <w:r>
+        <w:t>function with in</w:t>
+      </w:r>
+      <w:r>
+        <w:t xml:space="preserve">telligence and sensitivity towards </w:t>
+      </w:r>
+      <w:proofErr w:type="gramStart"/>
+      <w:r>
+        <w:t>human[</w:t>
+      </w:r>
+      <w:proofErr w:type="gramEnd"/>
+      <w:r>
+        <w:t>4-1].</w:t>
+      </w:r>
+    </w:p>
+    <w:p>
+      <w:pPr>
+        <w:pStyle w:val="ListParagraph"/>
+      </w:pPr>
+    </w:p>
+    <w:p>
+      <w:pPr>
+        <w:pStyle w:val="ListParagraph"/>
         <w:numPr>
           <w:ilvl w:val="0"/>
           <w:numId w:val="2"/>
@@ -96,15 +161,18 @@
         </w:numPr>
       </w:pPr>
       <w:r>
-        <w:t xml:space="preserve">Emotions expressed through multiple modalities simultaneously but when annotating, the focus is usually on one single </w:t>
+        <w:t>[</w:t>
       </w:r>
       <w:proofErr w:type="gramStart"/>
       <w:r>
-        <w:t>modality</w:t>
+        <w:t>20]</w:t>
+      </w:r>
+      <w:r>
+        <w:t>Emotions</w:t>
       </w:r>
       <w:proofErr w:type="gramEnd"/>
       <w:r>
-        <w:t xml:space="preserve"> </w:t>
+        <w:t xml:space="preserve"> expressed through multiple modalities simultaneously but when annotating, the focus is usually on one single modality </w:t>
       </w:r>
     </w:p>
     <w:p>
@@ -116,7 +184,18 @@
         </w:numPr>
       </w:pPr>
       <w:r>
-        <w:t xml:space="preserve">The subjectivity of most annotation tasks; heavily depends on the reader’s interpretation and human usually don’t agree with </w:t>
+        <w:t>[</w:t>
+      </w:r>
+      <w:proofErr w:type="gramStart"/>
+      <w:r>
+        <w:t>20]</w:t>
+      </w:r>
+      <w:r>
+        <w:t>The</w:t>
+      </w:r>
+      <w:proofErr w:type="gramEnd"/>
+      <w:r>
+        <w:t xml:space="preserve"> subjectivity of most annotation tasks; heavily depends on the reader’s interpretation and human usually don’t agree with </w:t>
       </w:r>
       <w:r>
         <w:t xml:space="preserve">each other. </w:t>
@@ -139,7 +218,15 @@
       </w:r>
       <w:proofErr w:type="spellEnd"/>
       <w:r>
-        <w:t xml:space="preserve">; contradicting opinion by Mohammad, over-training annotators led to confusion and apprehension in judgment tasks </w:t>
+        <w:t xml:space="preserve">; contradicting opinion by Mohammad, over-training annotators led to confusion and apprehension in judgment </w:t>
+      </w:r>
+      <w:proofErr w:type="gramStart"/>
+      <w:r>
+        <w:t>tasks</w:t>
+      </w:r>
+      <w:proofErr w:type="gramEnd"/>
+      <w:r>
+        <w:t xml:space="preserve"> </w:t>
       </w:r>
     </w:p>
     <w:p>
@@ -151,6 +238,37 @@
         </w:numPr>
       </w:pPr>
       <w:r>
+        <w:t>Single modal feature extraction vs multi-modal fusion</w:t>
+      </w:r>
+    </w:p>
+    <w:p>
+      <w:pPr>
+        <w:pStyle w:val="ListParagraph"/>
+      </w:pPr>
+      <w:r>
+        <w:t xml:space="preserve">[3] In the process of single modal feature extraction, noise data and repetitive information have been generated which makes it harder to obtain a quality dataset, thereby affecting emotion recognition performance. </w:t>
+      </w:r>
+      <w:r>
+        <w:t>[3] states that using unimodal emotion feature cannot fully describe a certain emotion of the user at the moment, whereas multimodal features allow capturing more comprehensive and detailed emotion. In addition, [3] mentioned about certain emotional information associated within and between different individual modalities, so</w:t>
+      </w:r>
+      <w:r>
+        <w:t xml:space="preserve"> multi-modal emotion data tries to portray the current emotion of a user from different angles which provides additional emotional information. </w:t>
+      </w:r>
+    </w:p>
+    <w:p>
+      <w:pPr>
+        <w:pStyle w:val="ListParagraph"/>
+      </w:pPr>
+    </w:p>
+    <w:p>
+      <w:pPr>
+        <w:pStyle w:val="ListParagraph"/>
+        <w:numPr>
+          <w:ilvl w:val="0"/>
+          <w:numId w:val="2"/>
+        </w:numPr>
+      </w:pPr>
+      <w:r>
         <w:t xml:space="preserve">Nature of how data </w:t>
       </w:r>
       <w:proofErr w:type="gramStart"/>
@@ -168,13 +286,19 @@
         </w:numPr>
       </w:pPr>
       <w:r>
-        <w:t xml:space="preserve">Lab setting/ acted dataset vs data collection in the real </w:t>
+        <w:t>[</w:t>
       </w:r>
       <w:proofErr w:type="gramStart"/>
       <w:r>
-        <w:t>world</w:t>
+        <w:t>20]</w:t>
+      </w:r>
+      <w:r>
+        <w:t>Lab</w:t>
       </w:r>
       <w:proofErr w:type="gramEnd"/>
+      <w:r>
+        <w:t xml:space="preserve"> setting/ acted dataset vs data collection in the real world</w:t>
+      </w:r>
     </w:p>
     <w:p>
       <w:pPr>
@@ -283,6 +407,7 @@
         <w:pStyle w:val="ListParagraph"/>
       </w:pPr>
       <w:r>
+        <w:lastRenderedPageBreak/>
         <w:t xml:space="preserve"> </w:t>
       </w:r>
     </w:p>
@@ -355,16 +480,8 @@
         </w:numPr>
       </w:pPr>
       <w:r>
-        <w:t>FEELTRACE using joys</w:t>
-      </w:r>
-      <w:r>
-        <w:t xml:space="preserve">tick: drawback- delays between the annotation and the video, laps in concentration, inaccuracy of annotation due to sensitivity of joystick/ slider, inability to annotate remotely or </w:t>
-      </w:r>
-      <w:proofErr w:type="gramStart"/>
-      <w:r>
-        <w:t>online</w:t>
-      </w:r>
-      <w:proofErr w:type="gramEnd"/>
+        <w:t>FEELTRACE using joystick: drawback- delays between the annotation and the video, laps in concentration, inaccuracy of annotation due to sensitivity of joystick/ slider, inability to annotate remotely or online</w:t>
+      </w:r>
     </w:p>
     <w:p>
       <w:pPr>

</xml_diff>